<commit_message>
update after correcting measurement
</commit_message>
<xml_diff>
--- a/report.docx
+++ b/report.docx
@@ -135,10 +135,7 @@
         <w:pStyle w:val="Heading4"/>
       </w:pPr>
       <w:r>
-        <w:t>REST</w:t>
-      </w:r>
-      <w:r>
-        <w:t>-server starts</w:t>
+        <w:t>REST-server starts</w:t>
       </w:r>
     </w:p>
     <w:p>
@@ -254,7 +251,7 @@
           <w:noProof/>
         </w:rPr>
         <w:drawing>
-          <wp:anchor distT="0" distB="0" distL="114300" distR="114300" simplePos="0" relativeHeight="251657216" behindDoc="0" locked="0" layoutInCell="1" allowOverlap="1" wp14:anchorId="4D7E27A5" wp14:editId="58068CB4">
+          <wp:anchor distT="0" distB="0" distL="114300" distR="114300" simplePos="0" relativeHeight="251657216" behindDoc="0" locked="0" layoutInCell="1" allowOverlap="1" wp14:anchorId="4D7E27A5" wp14:editId="33B35082">
             <wp:simplePos x="0" y="0"/>
             <wp:positionH relativeFrom="page">
               <wp:align>left</wp:align>
@@ -318,7 +315,11 @@
         <w:t>Logging</w:t>
       </w:r>
     </w:p>
-    <w:p/>
+    <w:p>
+      <w:r>
+        <w:t>Latency is under 1ms</w:t>
+      </w:r>
+    </w:p>
     <w:p/>
     <w:p>
       <w:pPr>
@@ -330,7 +331,7 @@
         </w:rPr>
         <w:lastRenderedPageBreak/>
         <w:drawing>
-          <wp:anchor distT="0" distB="0" distL="114300" distR="114300" simplePos="0" relativeHeight="251658240" behindDoc="0" locked="0" layoutInCell="1" allowOverlap="1" wp14:anchorId="1DF98FFE" wp14:editId="0E50C09E">
+          <wp:anchor distT="0" distB="0" distL="114300" distR="114300" simplePos="0" relativeHeight="251658240" behindDoc="0" locked="0" layoutInCell="1" allowOverlap="1" wp14:anchorId="1DF98FFE" wp14:editId="7DBF6C86">
             <wp:simplePos x="0" y="0"/>
             <wp:positionH relativeFrom="page">
               <wp:align>left</wp:align>
@@ -472,6 +473,7 @@
           <w:ilvl w:val="0"/>
           <w:numId w:val="33"/>
         </w:numPr>
+        <w:spacing w:line="480" w:lineRule="auto"/>
       </w:pPr>
       <w:r>
         <w:t>To make the comparison more precise:</w:t>
@@ -484,6 +486,7 @@
           <w:ilvl w:val="0"/>
           <w:numId w:val="30"/>
         </w:numPr>
+        <w:spacing w:line="480" w:lineRule="auto"/>
       </w:pPr>
       <w:r>
         <w:t>REST-server is rebuilt using FastAPI instead of Flask to reduce overhead.</w:t>
@@ -496,25 +499,17 @@
           <w:ilvl w:val="0"/>
           <w:numId w:val="30"/>
         </w:numPr>
-      </w:pPr>
-      <w:r>
-        <w:t>Make sure the logic of GetItem</w:t>
-      </w:r>
-      <w:r>
-        <w:t xml:space="preserve"> method and</w:t>
-      </w:r>
-      <w:r>
-        <w:t xml:space="preserve"> the measurement is the same.</w:t>
+        <w:spacing w:line="480" w:lineRule="auto"/>
+      </w:pPr>
+      <w:r>
+        <w:t>Make sure the logic and the measurement is the same.</w:t>
       </w:r>
     </w:p>
     <w:p>
       <w:pPr>
         <w:pStyle w:val="ListParagraph"/>
-      </w:pPr>
-    </w:p>
-    <w:p>
-      <w:pPr>
-        <w:pStyle w:val="ListParagraph"/>
+        <w:spacing w:line="480" w:lineRule="auto"/>
+        <w:ind w:left="1068"/>
       </w:pPr>
     </w:p>
     <w:p>
@@ -524,9 +519,107 @@
           <w:ilvl w:val="0"/>
           <w:numId w:val="33"/>
         </w:numPr>
-      </w:pPr>
-      <w:r>
-        <w:t>Design:</w:t>
+        <w:spacing w:line="480" w:lineRule="auto"/>
+      </w:pPr>
+      <w:r>
+        <w:rPr>
+          <w:b/>
+          <w:bCs/>
+        </w:rPr>
+        <w:t>Overview</w:t>
+      </w:r>
+    </w:p>
+    <w:p>
+      <w:pPr>
+        <w:pStyle w:val="ListParagraph"/>
+        <w:numPr>
+          <w:ilvl w:val="0"/>
+          <w:numId w:val="38"/>
+        </w:numPr>
+        <w:spacing w:line="480" w:lineRule="auto"/>
+      </w:pPr>
+      <w:r>
+        <w:t>Method used for test: GetItem</w:t>
+      </w:r>
+      <w:r>
+        <w:t>ByI</w:t>
+      </w:r>
+      <w:r>
+        <w:t>d</w:t>
+      </w:r>
+    </w:p>
+    <w:p>
+      <w:pPr>
+        <w:pStyle w:val="ListParagraph"/>
+        <w:numPr>
+          <w:ilvl w:val="1"/>
+          <w:numId w:val="38"/>
+        </w:numPr>
+        <w:spacing w:line="480" w:lineRule="auto"/>
+      </w:pPr>
+      <w:r>
+        <w:t>Request message: ItemId</w:t>
+      </w:r>
+    </w:p>
+    <w:p>
+      <w:pPr>
+        <w:pStyle w:val="ListParagraph"/>
+        <w:numPr>
+          <w:ilvl w:val="1"/>
+          <w:numId w:val="38"/>
+        </w:numPr>
+        <w:spacing w:line="480" w:lineRule="auto"/>
+      </w:pPr>
+      <w:r>
+        <w:t>Response message: ItemId &amp; ItemName (string)</w:t>
+      </w:r>
+    </w:p>
+    <w:p>
+      <w:pPr>
+        <w:pStyle w:val="ListParagraph"/>
+        <w:numPr>
+          <w:ilvl w:val="0"/>
+          <w:numId w:val="38"/>
+        </w:numPr>
+        <w:spacing w:line="480" w:lineRule="auto"/>
+      </w:pPr>
+      <w:r>
+        <w:t>Measurement:</w:t>
+      </w:r>
+    </w:p>
+    <w:p>
+      <w:pPr>
+        <w:pStyle w:val="ListParagraph"/>
+        <w:numPr>
+          <w:ilvl w:val="1"/>
+          <w:numId w:val="38"/>
+        </w:numPr>
+        <w:spacing w:line="480" w:lineRule="auto"/>
+      </w:pPr>
+      <w:r>
+        <w:t xml:space="preserve">Starts </w:t>
+      </w:r>
+      <w:r>
+        <w:t>before</w:t>
+      </w:r>
+      <w:r>
+        <w:t xml:space="preserve"> established</w:t>
+      </w:r>
+      <w:r>
+        <w:t xml:space="preserve"> connection</w:t>
+      </w:r>
+    </w:p>
+    <w:p>
+      <w:pPr>
+        <w:pStyle w:val="ListParagraph"/>
+        <w:numPr>
+          <w:ilvl w:val="1"/>
+          <w:numId w:val="38"/>
+        </w:numPr>
+        <w:spacing w:line="480" w:lineRule="auto"/>
+      </w:pPr>
+      <w:r>
+        <w:t>Ends after received OK response from server</w:t>
       </w:r>
     </w:p>
     <w:p>
@@ -536,6 +629,7 @@
           <w:ilvl w:val="0"/>
           <w:numId w:val="32"/>
         </w:numPr>
+        <w:spacing w:line="480" w:lineRule="auto"/>
       </w:pPr>
       <w:r>
         <w:t>From the starting point</w:t>
@@ -554,6 +648,7 @@
           <w:ilvl w:val="1"/>
           <w:numId w:val="32"/>
         </w:numPr>
+        <w:spacing w:line="480" w:lineRule="auto"/>
       </w:pPr>
       <w:r>
         <w:t>Increase the number of calls</w:t>
@@ -569,6 +664,7 @@
           <w:ilvl w:val="1"/>
           <w:numId w:val="32"/>
         </w:numPr>
+        <w:spacing w:line="480" w:lineRule="auto"/>
       </w:pPr>
       <w:r>
         <w:t>Increase the message length</w:t>
@@ -587,6 +683,7 @@
           <w:ilvl w:val="1"/>
           <w:numId w:val="32"/>
         </w:numPr>
+        <w:spacing w:line="480" w:lineRule="auto"/>
       </w:pPr>
       <w:r>
         <w:t xml:space="preserve">Increase both </w:t>
@@ -605,6 +702,7 @@
           <w:ilvl w:val="0"/>
           <w:numId w:val="32"/>
         </w:numPr>
+        <w:spacing w:line="480" w:lineRule="auto"/>
       </w:pPr>
       <w:r>
         <w:t xml:space="preserve">The idea is to </w:t>
@@ -620,6 +718,7 @@
           <w:ilvl w:val="0"/>
           <w:numId w:val="32"/>
         </w:numPr>
+        <w:spacing w:line="480" w:lineRule="auto"/>
       </w:pPr>
       <w:r>
         <w:t xml:space="preserve">Run each scenario 10 times and taking the </w:t>
@@ -627,6 +726,76 @@
       <w:r>
         <w:t>average</w:t>
       </w:r>
+    </w:p>
+    <w:p>
+      <w:pPr>
+        <w:pStyle w:val="ListParagraph"/>
+      </w:pPr>
+    </w:p>
+    <w:p>
+      <w:pPr>
+        <w:pStyle w:val="ListParagraph"/>
+      </w:pPr>
+    </w:p>
+    <w:p>
+      <w:pPr>
+        <w:pStyle w:val="ListParagraph"/>
+      </w:pPr>
+    </w:p>
+    <w:p>
+      <w:pPr>
+        <w:pStyle w:val="ListParagraph"/>
+      </w:pPr>
+    </w:p>
+    <w:p>
+      <w:pPr>
+        <w:pStyle w:val="ListParagraph"/>
+      </w:pPr>
+    </w:p>
+    <w:p>
+      <w:pPr>
+        <w:pStyle w:val="ListParagraph"/>
+      </w:pPr>
+    </w:p>
+    <w:p>
+      <w:pPr>
+        <w:pStyle w:val="ListParagraph"/>
+      </w:pPr>
+    </w:p>
+    <w:p>
+      <w:pPr>
+        <w:pStyle w:val="ListParagraph"/>
+      </w:pPr>
+    </w:p>
+    <w:p>
+      <w:pPr>
+        <w:pStyle w:val="ListParagraph"/>
+      </w:pPr>
+    </w:p>
+    <w:p>
+      <w:pPr>
+        <w:pStyle w:val="ListParagraph"/>
+      </w:pPr>
+    </w:p>
+    <w:p>
+      <w:pPr>
+        <w:pStyle w:val="ListParagraph"/>
+      </w:pPr>
+    </w:p>
+    <w:p>
+      <w:pPr>
+        <w:pStyle w:val="ListParagraph"/>
+      </w:pPr>
+    </w:p>
+    <w:p>
+      <w:pPr>
+        <w:pStyle w:val="ListParagraph"/>
+      </w:pPr>
+    </w:p>
+    <w:p>
+      <w:pPr>
+        <w:pStyle w:val="ListParagraph"/>
+      </w:pPr>
     </w:p>
     <w:p>
       <w:pPr>
@@ -647,19 +816,23 @@
         </w:numPr>
       </w:pPr>
       <w:r>
+        <w:rPr>
+          <w:b/>
+          <w:bCs/>
+        </w:rPr>
         <w:drawing>
-          <wp:anchor distT="0" distB="0" distL="114300" distR="114300" simplePos="0" relativeHeight="251659264" behindDoc="0" locked="0" layoutInCell="1" allowOverlap="1" wp14:anchorId="18741104" wp14:editId="4AFA1E1A">
+          <wp:anchor distT="0" distB="0" distL="114300" distR="114300" simplePos="0" relativeHeight="251663360" behindDoc="0" locked="0" layoutInCell="1" allowOverlap="1" wp14:anchorId="58B121A7" wp14:editId="5B15D438">
             <wp:simplePos x="0" y="0"/>
             <wp:positionH relativeFrom="column">
-              <wp:posOffset>435156</wp:posOffset>
+              <wp:posOffset>-907415</wp:posOffset>
             </wp:positionH>
             <wp:positionV relativeFrom="paragraph">
-              <wp:posOffset>306796</wp:posOffset>
+              <wp:posOffset>244475</wp:posOffset>
             </wp:positionV>
-            <wp:extent cx="5943600" cy="4123055"/>
+            <wp:extent cx="7758430" cy="5379720"/>
             <wp:effectExtent l="0" t="0" r="0" b="0"/>
             <wp:wrapTopAndBottom/>
-            <wp:docPr id="8" name="Picture 8"/>
+            <wp:docPr id="10" name="Picture 10"/>
             <wp:cNvGraphicFramePr>
               <a:graphicFrameLocks xmlns:a="http://schemas.openxmlformats.org/drawingml/2006/main" noChangeAspect="1"/>
             </wp:cNvGraphicFramePr>
@@ -667,7 +840,7 @@
               <a:graphicData uri="http://schemas.openxmlformats.org/drawingml/2006/picture">
                 <pic:pic xmlns:pic="http://schemas.openxmlformats.org/drawingml/2006/picture">
                   <pic:nvPicPr>
-                    <pic:cNvPr id="0" name="Picture 2"/>
+                    <pic:cNvPr id="0" name="Picture 1"/>
                     <pic:cNvPicPr>
                       <a:picLocks noChangeAspect="1" noChangeArrowheads="1"/>
                     </pic:cNvPicPr>
@@ -688,7 +861,7 @@
                   <pic:spPr bwMode="auto">
                     <a:xfrm>
                       <a:off x="0" y="0"/>
-                      <a:ext cx="5943600" cy="4123055"/>
+                      <a:ext cx="7758430" cy="5379720"/>
                     </a:xfrm>
                     <a:prstGeom prst="rect">
                       <a:avLst/>
@@ -701,19 +874,37 @@
                 </pic:pic>
               </a:graphicData>
             </a:graphic>
+            <wp14:sizeRelH relativeFrom="margin">
+              <wp14:pctWidth>0</wp14:pctWidth>
+            </wp14:sizeRelH>
+            <wp14:sizeRelV relativeFrom="margin">
+              <wp14:pctHeight>0</wp14:pctHeight>
+            </wp14:sizeRelV>
           </wp:anchor>
         </w:drawing>
       </w:r>
       <w:r>
-        <w:t>Result:</w:t>
-      </w:r>
-    </w:p>
-    <w:p>
-      <w:pPr>
-        <w:pStyle w:val="ListParagraph"/>
-        <w:ind w:left="1068"/>
-      </w:pPr>
-    </w:p>
+        <w:rPr>
+          <w:b/>
+          <w:bCs/>
+        </w:rPr>
+        <w:t>Result</w:t>
+      </w:r>
+      <w:r>
+        <w:rPr>
+          <w:b/>
+          <w:bCs/>
+        </w:rPr>
+        <w:t>s</w:t>
+      </w:r>
+    </w:p>
+    <w:p/>
+    <w:p>
+      <w:r>
+        <w:t>Detailed data is in github.</w:t>
+      </w:r>
+    </w:p>
+    <w:p/>
     <w:p/>
     <w:p/>
     <w:p>
@@ -726,22 +917,24 @@
       </w:pPr>
       <w:r>
         <w:rPr>
+          <w:b/>
+          <w:bCs/>
           <w:noProof/>
         </w:rPr>
         <w:lastRenderedPageBreak/>
         <w:drawing>
-          <wp:anchor distT="0" distB="0" distL="114300" distR="114300" simplePos="0" relativeHeight="251661312" behindDoc="0" locked="0" layoutInCell="1" allowOverlap="1" wp14:anchorId="3B9EC1F8" wp14:editId="55706ECB">
+          <wp:anchor distT="0" distB="0" distL="114300" distR="114300" simplePos="0" relativeHeight="251664384" behindDoc="0" locked="0" layoutInCell="1" allowOverlap="1" wp14:anchorId="0CB9206F" wp14:editId="15C1852A">
             <wp:simplePos x="0" y="0"/>
             <wp:positionH relativeFrom="page">
-              <wp:align>left</wp:align>
+              <wp:align>right</wp:align>
             </wp:positionH>
             <wp:positionV relativeFrom="paragraph">
-              <wp:posOffset>4060644</wp:posOffset>
+              <wp:posOffset>339725</wp:posOffset>
             </wp:positionV>
-            <wp:extent cx="7783739" cy="3625737"/>
-            <wp:effectExtent l="0" t="0" r="8255" b="0"/>
+            <wp:extent cx="7765415" cy="3615183"/>
+            <wp:effectExtent l="0" t="0" r="6985" b="4445"/>
             <wp:wrapTopAndBottom/>
-            <wp:docPr id="11" name="Picture 11"/>
+            <wp:docPr id="16" name="Picture 16"/>
             <wp:cNvGraphicFramePr>
               <a:graphicFrameLocks xmlns:a="http://schemas.openxmlformats.org/drawingml/2006/main" noChangeAspect="1"/>
             </wp:cNvGraphicFramePr>
@@ -770,7 +963,7 @@
                   <pic:spPr bwMode="auto">
                     <a:xfrm>
                       <a:off x="0" y="0"/>
-                      <a:ext cx="7783739" cy="3625737"/>
+                      <a:ext cx="7765415" cy="3615183"/>
                     </a:xfrm>
                     <a:prstGeom prst="rect">
                       <a:avLst/>
@@ -791,21 +984,37 @@
       </w:r>
       <w:r>
         <w:rPr>
+          <w:b/>
+          <w:bCs/>
+        </w:rPr>
+        <w:t>Chart</w:t>
+      </w:r>
+      <w:r>
+        <w:rPr>
+          <w:b/>
+          <w:bCs/>
+        </w:rPr>
+        <w:t>s</w:t>
+      </w:r>
+    </w:p>
+    <w:p>
+      <w:r>
+        <w:rPr>
           <w:noProof/>
         </w:rPr>
         <w:drawing>
-          <wp:anchor distT="0" distB="0" distL="114300" distR="114300" simplePos="0" relativeHeight="251660288" behindDoc="0" locked="0" layoutInCell="1" allowOverlap="1" wp14:anchorId="75881B62" wp14:editId="7861A7D4">
+          <wp:anchor distT="0" distB="0" distL="114300" distR="114300" simplePos="0" relativeHeight="251665408" behindDoc="0" locked="0" layoutInCell="1" allowOverlap="1" wp14:anchorId="0F8CF9AF" wp14:editId="3603B272">
             <wp:simplePos x="0" y="0"/>
             <wp:positionH relativeFrom="page">
-              <wp:align>left</wp:align>
+              <wp:posOffset>0</wp:posOffset>
             </wp:positionH>
             <wp:positionV relativeFrom="paragraph">
-              <wp:posOffset>272778</wp:posOffset>
+              <wp:posOffset>3890010</wp:posOffset>
             </wp:positionV>
-            <wp:extent cx="7762875" cy="3613785"/>
-            <wp:effectExtent l="0" t="0" r="0" b="5715"/>
+            <wp:extent cx="7748905" cy="3538582"/>
+            <wp:effectExtent l="0" t="0" r="4445" b="5080"/>
             <wp:wrapTopAndBottom/>
-            <wp:docPr id="9" name="Picture 9"/>
+            <wp:docPr id="17" name="Picture 17"/>
             <wp:cNvGraphicFramePr>
               <a:graphicFrameLocks xmlns:a="http://schemas.openxmlformats.org/drawingml/2006/main" noChangeAspect="1"/>
             </wp:cNvGraphicFramePr>
@@ -813,7 +1022,7 @@
               <a:graphicData uri="http://schemas.openxmlformats.org/drawingml/2006/picture">
                 <pic:pic xmlns:pic="http://schemas.openxmlformats.org/drawingml/2006/picture">
                   <pic:nvPicPr>
-                    <pic:cNvPr id="0" name="Picture 2"/>
+                    <pic:cNvPr id="0" name="Picture 4"/>
                     <pic:cNvPicPr>
                       <a:picLocks noChangeAspect="1" noChangeArrowheads="1"/>
                     </pic:cNvPicPr>
@@ -834,7 +1043,7 @@
                   <pic:spPr bwMode="auto">
                     <a:xfrm>
                       <a:off x="0" y="0"/>
-                      <a:ext cx="7765700" cy="3615316"/>
+                      <a:ext cx="7748905" cy="3538582"/>
                     </a:xfrm>
                     <a:prstGeom prst="rect">
                       <a:avLst/>
@@ -853,25 +1062,9 @@
           </wp:anchor>
         </w:drawing>
       </w:r>
-      <w:r>
-        <w:t>Chart</w:t>
-      </w:r>
-    </w:p>
-    <w:p>
-      <w:pPr>
-        <w:pStyle w:val="ListParagraph"/>
-      </w:pPr>
-    </w:p>
-    <w:p>
-      <w:pPr>
-        <w:pStyle w:val="ListParagraph"/>
-      </w:pPr>
-    </w:p>
-    <w:p>
-      <w:pPr>
-        <w:pStyle w:val="ListParagraph"/>
-      </w:pPr>
-    </w:p>
+    </w:p>
+    <w:p/>
+    <w:p/>
     <w:p>
       <w:pPr>
         <w:pStyle w:val="ListParagraph"/>
@@ -879,43 +1072,29 @@
           <w:ilvl w:val="0"/>
           <w:numId w:val="34"/>
         </w:numPr>
-      </w:pPr>
-      <w:r>
-        <w:lastRenderedPageBreak/>
-        <w:t>Key insights</w:t>
-      </w:r>
-    </w:p>
-    <w:p>
-      <w:pPr>
-        <w:pStyle w:val="ListParagraph"/>
-      </w:pPr>
-    </w:p>
-    <w:p>
-      <w:pPr>
-        <w:pStyle w:val="ListParagraph"/>
-        <w:numPr>
-          <w:ilvl w:val="1"/>
-          <w:numId w:val="34"/>
-        </w:numPr>
+        <w:spacing w:line="480" w:lineRule="auto"/>
       </w:pPr>
       <w:r>
         <w:rPr>
+          <w:b/>
+          <w:bCs/>
           <w:noProof/>
         </w:rPr>
+        <w:lastRenderedPageBreak/>
         <mc:AlternateContent>
           <mc:Choice Requires="wpg">
             <w:drawing>
-              <wp:anchor distT="0" distB="0" distL="114300" distR="114300" simplePos="0" relativeHeight="251664384" behindDoc="0" locked="0" layoutInCell="1" allowOverlap="1" wp14:anchorId="714E4C7A" wp14:editId="3BA3FCA6">
+              <wp:anchor distT="0" distB="0" distL="114300" distR="114300" simplePos="0" relativeHeight="251662336" behindDoc="0" locked="0" layoutInCell="1" allowOverlap="1" wp14:anchorId="660D33EB" wp14:editId="3F857E19">
                 <wp:simplePos x="0" y="0"/>
-                <wp:positionH relativeFrom="column">
-                  <wp:posOffset>424543</wp:posOffset>
+                <wp:positionH relativeFrom="margin">
+                  <wp:posOffset>3992880</wp:posOffset>
                 </wp:positionH>
                 <wp:positionV relativeFrom="paragraph">
-                  <wp:posOffset>316593</wp:posOffset>
+                  <wp:posOffset>0</wp:posOffset>
                 </wp:positionV>
-                <wp:extent cx="1442085" cy="679631"/>
-                <wp:effectExtent l="0" t="0" r="5715" b="6350"/>
-                <wp:wrapTopAndBottom/>
+                <wp:extent cx="1226820" cy="571500"/>
+                <wp:effectExtent l="0" t="0" r="0" b="0"/>
+                <wp:wrapSquare wrapText="bothSides"/>
                 <wp:docPr id="14" name="Group 14"/>
                 <wp:cNvGraphicFramePr/>
                 <a:graphic xmlns:a="http://schemas.openxmlformats.org/drawingml/2006/main">
@@ -925,7 +1104,7 @@
                       <wpg:grpSpPr>
                         <a:xfrm>
                           <a:off x="0" y="0"/>
-                          <a:ext cx="1442085" cy="679631"/>
+                          <a:ext cx="1226820" cy="571500"/>
                           <a:chOff x="0" y="0"/>
                           <a:chExt cx="1442085" cy="679631"/>
                         </a:xfrm>
@@ -996,12 +1175,18 @@
                     </wpg:wgp>
                   </a:graphicData>
                 </a:graphic>
+                <wp14:sizeRelH relativeFrom="margin">
+                  <wp14:pctWidth>0</wp14:pctWidth>
+                </wp14:sizeRelH>
+                <wp14:sizeRelV relativeFrom="margin">
+                  <wp14:pctHeight>0</wp14:pctHeight>
+                </wp14:sizeRelV>
               </wp:anchor>
             </w:drawing>
           </mc:Choice>
           <mc:Fallback>
             <w:pict>
-              <v:group w14:anchorId="374EF39C" id="Group 14" o:spid="_x0000_s1026" style="position:absolute;margin-left:33.45pt;margin-top:24.95pt;width:113.55pt;height:53.5pt;z-index:251664384" coordsize="14420,6796" o:gfxdata="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">
+              <v:group w14:anchorId="04EA7457" id="Group 14" o:spid="_x0000_s1026" style="position:absolute;margin-left:314.4pt;margin-top:0;width:96.6pt;height:45pt;z-index:251662336;mso-position-horizontal-relative:margin;mso-width-relative:margin;mso-height-relative:margin" coordsize="14420,6796" o:gfxdata="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">
                 <v:shapetype id="_x0000_t75" coordsize="21600,21600" o:spt="75" o:preferrelative="t" path="m@4@5l@4@11@9@11@9@5xe" filled="f" stroked="f">
                   <v:stroke joinstyle="miter"/>
                   <v:formulas>
@@ -1027,30 +1212,19 @@
                 <v:shape id="Picture 13" o:spid="_x0000_s1028" type="#_x0000_t75" style="position:absolute;left:326;top:4789;width:13767;height:2007;visibility:visible;mso-wrap-style:square" o:gfxdata="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">
                   <v:imagedata r:id="rId23" o:title=""/>
                 </v:shape>
-                <w10:wrap type="topAndBottom"/>
+                <w10:wrap type="square" anchorx="margin"/>
               </v:group>
             </w:pict>
           </mc:Fallback>
         </mc:AlternateContent>
       </w:r>
       <w:r>
-        <w:t xml:space="preserve">gRPC utilize </w:t>
-      </w:r>
-      <w:r>
-        <w:t>CPU much more than REST (75% vs 55%)</w:t>
-      </w:r>
-    </w:p>
-    <w:p>
-      <w:pPr>
-        <w:pStyle w:val="ListParagraph"/>
-        <w:ind w:left="1068"/>
-      </w:pPr>
-    </w:p>
-    <w:p>
-      <w:pPr>
-        <w:pStyle w:val="ListParagraph"/>
-        <w:ind w:left="1068"/>
-      </w:pPr>
+        <w:rPr>
+          <w:b/>
+          <w:bCs/>
+        </w:rPr>
+        <w:t>Key insights</w:t>
+      </w:r>
     </w:p>
     <w:p>
       <w:pPr>
@@ -1059,24 +1233,29 @@
           <w:ilvl w:val="1"/>
           <w:numId w:val="34"/>
         </w:numPr>
-      </w:pPr>
-      <w:r>
-        <w:t xml:space="preserve">On Average, gRPC performance </w:t>
-      </w:r>
-      <w:r>
-        <w:rPr>
-          <w:u w:val="single"/>
-        </w:rPr>
-        <w:t>more than 2 times</w:t>
-      </w:r>
-      <w:r>
-        <w:t xml:space="preserve"> better than REST</w:t>
-      </w:r>
-    </w:p>
-    <w:p>
-      <w:pPr>
-        <w:ind w:left="708"/>
-      </w:pPr>
+        <w:spacing w:line="480" w:lineRule="auto"/>
+      </w:pPr>
+      <w:r>
+        <w:t xml:space="preserve">gRPC utilize </w:t>
+      </w:r>
+      <w:r>
+        <w:t>CPU much more than REST (</w:t>
+      </w:r>
+      <w:r>
+        <w:t>~</w:t>
+      </w:r>
+      <w:r>
+        <w:t xml:space="preserve">75% vs </w:t>
+      </w:r>
+      <w:r>
+        <w:t>~</w:t>
+      </w:r>
+      <w:r>
+        <w:t>60</w:t>
+      </w:r>
+      <w:r>
+        <w:t>%)</w:t>
+      </w:r>
     </w:p>
     <w:p>
       <w:pPr>
@@ -1085,6 +1264,41 @@
           <w:ilvl w:val="1"/>
           <w:numId w:val="34"/>
         </w:numPr>
+        <w:spacing w:line="480" w:lineRule="auto"/>
+      </w:pPr>
+      <w:r>
+        <w:t>On Average, gRPC perform</w:t>
+      </w:r>
+      <w:r>
+        <w:t>s</w:t>
+      </w:r>
+      <w:r>
+        <w:t xml:space="preserve"> </w:t>
+      </w:r>
+      <w:r>
+        <w:rPr>
+          <w:u w:val="single"/>
+        </w:rPr>
+        <w:t xml:space="preserve">around </w:t>
+      </w:r>
+      <w:r>
+        <w:rPr>
+          <w:u w:val="single"/>
+        </w:rPr>
+        <w:t>2 times</w:t>
+      </w:r>
+      <w:r>
+        <w:t xml:space="preserve"> better than REST</w:t>
+      </w:r>
+    </w:p>
+    <w:p>
+      <w:pPr>
+        <w:pStyle w:val="ListParagraph"/>
+        <w:numPr>
+          <w:ilvl w:val="1"/>
+          <w:numId w:val="34"/>
+        </w:numPr>
+        <w:spacing w:line="480" w:lineRule="auto"/>
       </w:pPr>
       <w:r>
         <w:t xml:space="preserve">Interestingly, </w:t>
@@ -1099,16 +1313,23 @@
         <w:rPr>
           <w:u w:val="single"/>
         </w:rPr>
-        <w:t>se in case of heavy message</w:t>
+        <w:t>se</w:t>
+      </w:r>
+      <w:r>
+        <w:rPr>
+          <w:u w:val="single"/>
+        </w:rPr>
+        <w:t xml:space="preserve"> than REST</w:t>
+      </w:r>
+      <w:r>
+        <w:rPr>
+          <w:u w:val="single"/>
+        </w:rPr>
+        <w:t xml:space="preserve"> in case of heavy message</w:t>
       </w:r>
       <w:r>
         <w:t xml:space="preserve"> (more than 256kb).</w:t>
       </w:r>
-    </w:p>
-    <w:p>
-      <w:pPr>
-        <w:pStyle w:val="ListParagraph"/>
-      </w:pPr>
     </w:p>
     <w:p>
       <w:pPr>
@@ -1117,15 +1338,62 @@
           <w:ilvl w:val="2"/>
           <w:numId w:val="34"/>
         </w:numPr>
-      </w:pPr>
-      <w:r>
-        <w:t xml:space="preserve">At 4 MB message, the time is </w:t>
-      </w:r>
-      <w:r>
-        <w:t xml:space="preserve">more than </w:t>
-      </w:r>
-      <w:r>
-        <w:t>double of REST.</w:t>
+        <w:spacing w:line="480" w:lineRule="auto"/>
+      </w:pPr>
+      <w:r>
+        <w:t>Actually</w:t>
+      </w:r>
+      <w:r>
+        <w:t>,</w:t>
+      </w:r>
+      <w:r>
+        <w:t xml:space="preserve"> gRPC blocks message more than 4 MB, for the purpose of testing, special configuration must be added.</w:t>
+      </w:r>
+    </w:p>
+    <w:p>
+      <w:pPr>
+        <w:pStyle w:val="ListParagraph"/>
+        <w:numPr>
+          <w:ilvl w:val="1"/>
+          <w:numId w:val="34"/>
+        </w:numPr>
+        <w:spacing w:line="480" w:lineRule="auto"/>
+      </w:pPr>
+      <w:r>
+        <w:t>To transfer big data</w:t>
+      </w:r>
+      <w:r>
+        <w:t xml:space="preserve"> in gRPC</w:t>
+      </w:r>
+      <w:r>
+        <w:t>, it</w:t>
+      </w:r>
+      <w:r>
+        <w:t>’</w:t>
+      </w:r>
+      <w:r>
+        <w:t>s goo</w:t>
+      </w:r>
+      <w:r>
+        <w:t xml:space="preserve">d to </w:t>
+      </w:r>
+      <w:r>
+        <w:t>find</w:t>
+      </w:r>
+      <w:r>
+        <w:t xml:space="preserve"> ideal </w:t>
+      </w:r>
+      <w:r>
+        <w:rPr>
+          <w:u w:val="single"/>
+        </w:rPr>
+        <w:t xml:space="preserve">combination between size of message and </w:t>
+      </w:r>
+      <w:r>
+        <w:rPr>
+          <w:u w:val="single"/>
+        </w:rPr>
+        <w:t>number of calls</w:t>
       </w:r>
     </w:p>
     <w:p>
@@ -1135,18 +1403,74 @@
           <w:ilvl w:val="2"/>
           <w:numId w:val="34"/>
         </w:numPr>
-      </w:pPr>
-      <w:r>
-        <w:t>Actually</w:t>
-      </w:r>
-      <w:r>
-        <w:t>,</w:t>
-      </w:r>
-      <w:r>
-        <w:t xml:space="preserve"> gRPC blocks message more than 4 MB, for the purpose of testing, special configuration must be added.</w:t>
-      </w:r>
-    </w:p>
-    <w:p/>
+        <w:spacing w:line="480" w:lineRule="auto"/>
+      </w:pPr>
+      <w:r>
+        <w:t xml:space="preserve">Average </w:t>
+      </w:r>
+      <w:r>
+        <w:t xml:space="preserve">Time per Call is </w:t>
+      </w:r>
+      <w:r>
+        <w:t>low</w:t>
+      </w:r>
+      <w:r>
+        <w:t xml:space="preserve"> </w:t>
+      </w:r>
+      <w:r>
+        <w:t>if message &lt;</w:t>
+      </w:r>
+      <w:r>
+        <w:t xml:space="preserve"> 4 KB</w:t>
+      </w:r>
+      <w:r>
+        <w:t xml:space="preserve"> (based on data, can not conclude)</w:t>
+      </w:r>
+      <w:r>
+        <w:t>.</w:t>
+      </w:r>
+    </w:p>
+    <w:p>
+      <w:pPr>
+        <w:pStyle w:val="ListParagraph"/>
+        <w:numPr>
+          <w:ilvl w:val="2"/>
+          <w:numId w:val="34"/>
+        </w:numPr>
+        <w:spacing w:line="480" w:lineRule="auto"/>
+      </w:pPr>
+      <w:r>
+        <w:t>Number of Calls should be</w:t>
+      </w:r>
+      <w:r>
+        <w:t xml:space="preserve"> </w:t>
+      </w:r>
+      <w:r>
+        <w:t>high</w:t>
+      </w:r>
+      <w:r>
+        <w:t xml:space="preserve"> enough to </w:t>
+      </w:r>
+      <w:r>
+        <w:t>flat the waste of overhead when connection is established.</w:t>
+      </w:r>
+    </w:p>
+    <w:p>
+      <w:pPr>
+        <w:pStyle w:val="ListParagraph"/>
+        <w:numPr>
+          <w:ilvl w:val="2"/>
+          <w:numId w:val="34"/>
+        </w:numPr>
+        <w:spacing w:line="480" w:lineRule="auto"/>
+      </w:pPr>
+      <w:r>
+        <w:t>For example: for 4 MB</w:t>
+      </w:r>
+      <w:r>
+        <w:t xml:space="preserve"> message, it is much faster to call 512 times of 8 KB message compared to 262144 calls of 16 bytes message</w:t>
+      </w:r>
+    </w:p>
     <w:p>
       <w:pPr>
         <w:pStyle w:val="ListParagraph"/>
@@ -1154,15 +1478,52 @@
           <w:ilvl w:val="1"/>
           <w:numId w:val="34"/>
         </w:numPr>
-      </w:pPr>
-      <w:r>
-        <w:t>To transfer big data, its goo</w:t>
-      </w:r>
-      <w:r>
-        <w:t xml:space="preserve">d to try ideal combination between size of message and </w:t>
-      </w:r>
-      <w:r>
-        <w:t>number of calls</w:t>
+        <w:spacing w:line="480" w:lineRule="auto"/>
+      </w:pPr>
+      <w:r>
+        <w:t xml:space="preserve">Here, </w:t>
+      </w:r>
+      <w:r>
+        <w:rPr>
+          <w:u w:val="single"/>
+        </w:rPr>
+        <w:t>gRPC can achieve</w:t>
+      </w:r>
+      <w:r>
+        <w:rPr>
+          <w:u w:val="single"/>
+        </w:rPr>
+        <w:t xml:space="preserve"> more than</w:t>
+      </w:r>
+      <w:r>
+        <w:rPr>
+          <w:u w:val="single"/>
+        </w:rPr>
+        <w:t xml:space="preserve"> </w:t>
+      </w:r>
+      <w:r>
+        <w:rPr>
+          <w:u w:val="single"/>
+        </w:rPr>
+        <w:t>100 mbps</w:t>
+      </w:r>
+      <w:r>
+        <w:t xml:space="preserve"> (4MB in </w:t>
+      </w:r>
+      <w:r>
+        <w:t>0.3224177</w:t>
+      </w:r>
+      <w:r>
+        <w:t xml:space="preserve">s). This </w:t>
+      </w:r>
+      <w:r>
+        <w:t>should be</w:t>
+      </w:r>
+      <w:r>
+        <w:t xml:space="preserve"> mo</w:t>
+      </w:r>
+      <w:r>
+        <w:t>re than enough for:</w:t>
       </w:r>
     </w:p>
     <w:p>
@@ -1172,30 +1533,19 @@
           <w:ilvl w:val="2"/>
           <w:numId w:val="34"/>
         </w:numPr>
-      </w:pPr>
-      <w:r>
-        <w:t xml:space="preserve">Average </w:t>
-      </w:r>
-      <w:r>
-        <w:t xml:space="preserve">Time per Call is </w:t>
-      </w:r>
-      <w:r>
-        <w:t>low</w:t>
-      </w:r>
-      <w:r>
-        <w:t xml:space="preserve"> </w:t>
-      </w:r>
-      <w:r>
-        <w:t>if message &lt;</w:t>
-      </w:r>
-      <w:r>
-        <w:t xml:space="preserve"> 4 KB</w:t>
-      </w:r>
-      <w:r>
-        <w:t xml:space="preserve"> (based on data, can not conclude)</w:t>
-      </w:r>
-      <w:r>
-        <w:t>.</w:t>
+        <w:spacing w:line="480" w:lineRule="auto"/>
+      </w:pPr>
+      <w:r>
+        <w:t>1080p streaming: ~8mbps</w:t>
+      </w:r>
+      <w:r>
+        <w:t xml:space="preserve"> and </w:t>
+      </w:r>
+      <w:r>
+        <w:t xml:space="preserve">4K streaming: </w:t>
+      </w:r>
+      <w:r>
+        <w:t>~16mbps</w:t>
       </w:r>
     </w:p>
     <w:p>
@@ -1205,97 +1555,7 @@
           <w:ilvl w:val="2"/>
           <w:numId w:val="34"/>
         </w:numPr>
-      </w:pPr>
-      <w:r>
-        <w:t>Number of Calls should be</w:t>
-      </w:r>
-      <w:r>
-        <w:t xml:space="preserve"> big enough to </w:t>
-      </w:r>
-      <w:r>
-        <w:t>flat the waste of overhead when connection is established.</w:t>
-      </w:r>
-    </w:p>
-    <w:p>
-      <w:pPr>
-        <w:pStyle w:val="ListParagraph"/>
-        <w:numPr>
-          <w:ilvl w:val="2"/>
-          <w:numId w:val="34"/>
-        </w:numPr>
-      </w:pPr>
-      <w:r>
-        <w:t>For example: for 4 MB</w:t>
-      </w:r>
-      <w:r>
-        <w:t xml:space="preserve"> message, it is much faster to call 512 times of 8 KB message compared to 262144 calls of 16 bytes message</w:t>
-      </w:r>
-    </w:p>
-    <w:p/>
-    <w:p>
-      <w:pPr>
-        <w:pStyle w:val="ListParagraph"/>
-        <w:numPr>
-          <w:ilvl w:val="1"/>
-          <w:numId w:val="34"/>
-        </w:numPr>
-      </w:pPr>
-      <w:r>
-        <w:t xml:space="preserve">Here, gRPC can achieve </w:t>
-      </w:r>
-      <w:r>
-        <w:t xml:space="preserve">100 mbps (4MB in </w:t>
-      </w:r>
-      <w:r>
-        <w:t>0.3224177</w:t>
-      </w:r>
-      <w:r>
-        <w:t xml:space="preserve">s). This </w:t>
-      </w:r>
-      <w:r>
-        <w:t>should be</w:t>
-      </w:r>
-      <w:r>
-        <w:t xml:space="preserve"> mo</w:t>
-      </w:r>
-      <w:r>
-        <w:t>re than enough for:</w:t>
-      </w:r>
-    </w:p>
-    <w:p>
-      <w:pPr>
-        <w:pStyle w:val="ListParagraph"/>
-        <w:numPr>
-          <w:ilvl w:val="2"/>
-          <w:numId w:val="34"/>
-        </w:numPr>
-      </w:pPr>
-      <w:r>
-        <w:t>1080p streaming: ~8mbps</w:t>
-      </w:r>
-    </w:p>
-    <w:p>
-      <w:pPr>
-        <w:pStyle w:val="ListParagraph"/>
-        <w:numPr>
-          <w:ilvl w:val="2"/>
-          <w:numId w:val="34"/>
-        </w:numPr>
-      </w:pPr>
-      <w:r>
-        <w:t xml:space="preserve">4K streaming: </w:t>
-      </w:r>
-      <w:r>
-        <w:t>~16mbps</w:t>
-      </w:r>
-    </w:p>
-    <w:p>
-      <w:pPr>
-        <w:pStyle w:val="ListParagraph"/>
-        <w:numPr>
-          <w:ilvl w:val="2"/>
-          <w:numId w:val="34"/>
-        </w:numPr>
+        <w:spacing w:line="480" w:lineRule="auto"/>
       </w:pPr>
       <w:r>
         <w:t>Compare to real world:</w:t>
@@ -1308,6 +1568,7 @@
           <w:ilvl w:val="0"/>
           <w:numId w:val="37"/>
         </w:numPr>
+        <w:spacing w:line="480" w:lineRule="auto"/>
       </w:pPr>
       <w:r>
         <w:t>gRPC server</w:t>
@@ -1332,6 +1593,7 @@
           <w:ilvl w:val="0"/>
           <w:numId w:val="37"/>
         </w:numPr>
+        <w:spacing w:line="480" w:lineRule="auto"/>
       </w:pPr>
       <w:r>
         <w:t>Latency in real world is higher via internet connection, for this lab everything is local</w:t>
@@ -1752,6 +2014,119 @@
     </w:lvl>
   </w:abstractNum>
   <w:abstractNum w:abstractNumId="11" w15:restartNumberingAfterBreak="0">
+    <w:nsid w:val="064E03E5"/>
+    <w:multiLevelType w:val="hybridMultilevel"/>
+    <w:tmpl w:val="44ECA080"/>
+    <w:lvl w:ilvl="0" w:tplc="04090001">
+      <w:start w:val="1"/>
+      <w:numFmt w:val="bullet"/>
+      <w:lvlText w:val=""/>
+      <w:lvlJc w:val="left"/>
+      <w:pPr>
+        <w:ind w:left="1080" w:hanging="360"/>
+      </w:pPr>
+      <w:rPr>
+        <w:rFonts w:ascii="Symbol" w:hAnsi="Symbol" w:hint="default"/>
+      </w:rPr>
+    </w:lvl>
+    <w:lvl w:ilvl="1" w:tplc="04090003">
+      <w:start w:val="1"/>
+      <w:numFmt w:val="bullet"/>
+      <w:lvlText w:val="o"/>
+      <w:lvlJc w:val="left"/>
+      <w:pPr>
+        <w:ind w:left="1800" w:hanging="360"/>
+      </w:pPr>
+      <w:rPr>
+        <w:rFonts w:ascii="Courier New" w:hAnsi="Courier New" w:cs="Courier New" w:hint="default"/>
+      </w:rPr>
+    </w:lvl>
+    <w:lvl w:ilvl="2" w:tplc="04090005" w:tentative="1">
+      <w:start w:val="1"/>
+      <w:numFmt w:val="bullet"/>
+      <w:lvlText w:val=""/>
+      <w:lvlJc w:val="left"/>
+      <w:pPr>
+        <w:ind w:left="2520" w:hanging="360"/>
+      </w:pPr>
+      <w:rPr>
+        <w:rFonts w:ascii="Wingdings" w:hAnsi="Wingdings" w:hint="default"/>
+      </w:rPr>
+    </w:lvl>
+    <w:lvl w:ilvl="3" w:tplc="04090001" w:tentative="1">
+      <w:start w:val="1"/>
+      <w:numFmt w:val="bullet"/>
+      <w:lvlText w:val=""/>
+      <w:lvlJc w:val="left"/>
+      <w:pPr>
+        <w:ind w:left="3240" w:hanging="360"/>
+      </w:pPr>
+      <w:rPr>
+        <w:rFonts w:ascii="Symbol" w:hAnsi="Symbol" w:hint="default"/>
+      </w:rPr>
+    </w:lvl>
+    <w:lvl w:ilvl="4" w:tplc="04090003" w:tentative="1">
+      <w:start w:val="1"/>
+      <w:numFmt w:val="bullet"/>
+      <w:lvlText w:val="o"/>
+      <w:lvlJc w:val="left"/>
+      <w:pPr>
+        <w:ind w:left="3960" w:hanging="360"/>
+      </w:pPr>
+      <w:rPr>
+        <w:rFonts w:ascii="Courier New" w:hAnsi="Courier New" w:cs="Courier New" w:hint="default"/>
+      </w:rPr>
+    </w:lvl>
+    <w:lvl w:ilvl="5" w:tplc="04090005" w:tentative="1">
+      <w:start w:val="1"/>
+      <w:numFmt w:val="bullet"/>
+      <w:lvlText w:val=""/>
+      <w:lvlJc w:val="left"/>
+      <w:pPr>
+        <w:ind w:left="4680" w:hanging="360"/>
+      </w:pPr>
+      <w:rPr>
+        <w:rFonts w:ascii="Wingdings" w:hAnsi="Wingdings" w:hint="default"/>
+      </w:rPr>
+    </w:lvl>
+    <w:lvl w:ilvl="6" w:tplc="04090001" w:tentative="1">
+      <w:start w:val="1"/>
+      <w:numFmt w:val="bullet"/>
+      <w:lvlText w:val=""/>
+      <w:lvlJc w:val="left"/>
+      <w:pPr>
+        <w:ind w:left="5400" w:hanging="360"/>
+      </w:pPr>
+      <w:rPr>
+        <w:rFonts w:ascii="Symbol" w:hAnsi="Symbol" w:hint="default"/>
+      </w:rPr>
+    </w:lvl>
+    <w:lvl w:ilvl="7" w:tplc="04090003" w:tentative="1">
+      <w:start w:val="1"/>
+      <w:numFmt w:val="bullet"/>
+      <w:lvlText w:val="o"/>
+      <w:lvlJc w:val="left"/>
+      <w:pPr>
+        <w:ind w:left="6120" w:hanging="360"/>
+      </w:pPr>
+      <w:rPr>
+        <w:rFonts w:ascii="Courier New" w:hAnsi="Courier New" w:cs="Courier New" w:hint="default"/>
+      </w:rPr>
+    </w:lvl>
+    <w:lvl w:ilvl="8" w:tplc="04090005" w:tentative="1">
+      <w:start w:val="1"/>
+      <w:numFmt w:val="bullet"/>
+      <w:lvlText w:val=""/>
+      <w:lvlJc w:val="left"/>
+      <w:pPr>
+        <w:ind w:left="6840" w:hanging="360"/>
+      </w:pPr>
+      <w:rPr>
+        <w:rFonts w:ascii="Wingdings" w:hAnsi="Wingdings" w:hint="default"/>
+      </w:rPr>
+    </w:lvl>
+  </w:abstractNum>
+  <w:abstractNum w:abstractNumId="12" w15:restartNumberingAfterBreak="0">
     <w:nsid w:val="07370819"/>
     <w:multiLevelType w:val="multilevel"/>
     <w:tmpl w:val="0409001F"/>
@@ -1837,7 +2212,7 @@
       </w:pPr>
     </w:lvl>
   </w:abstractNum>
-  <w:abstractNum w:abstractNumId="12" w15:restartNumberingAfterBreak="0">
+  <w:abstractNum w:abstractNumId="13" w15:restartNumberingAfterBreak="0">
     <w:nsid w:val="0A42467A"/>
     <w:multiLevelType w:val="multilevel"/>
     <w:tmpl w:val="32C64BCA"/>
@@ -1924,7 +2299,7 @@
       </w:pPr>
     </w:lvl>
   </w:abstractNum>
-  <w:abstractNum w:abstractNumId="13" w15:restartNumberingAfterBreak="0">
+  <w:abstractNum w:abstractNumId="14" w15:restartNumberingAfterBreak="0">
     <w:nsid w:val="0B086CCA"/>
     <w:multiLevelType w:val="multilevel"/>
     <w:tmpl w:val="04090023"/>
@@ -2011,7 +2386,7 @@
       </w:pPr>
     </w:lvl>
   </w:abstractNum>
-  <w:abstractNum w:abstractNumId="14" w15:restartNumberingAfterBreak="0">
+  <w:abstractNum w:abstractNumId="15" w15:restartNumberingAfterBreak="0">
     <w:nsid w:val="0DBE68A0"/>
     <w:multiLevelType w:val="multilevel"/>
     <w:tmpl w:val="0409001F"/>
@@ -2097,7 +2472,7 @@
       </w:pPr>
     </w:lvl>
   </w:abstractNum>
-  <w:abstractNum w:abstractNumId="15" w15:restartNumberingAfterBreak="0">
+  <w:abstractNum w:abstractNumId="16" w15:restartNumberingAfterBreak="0">
     <w:nsid w:val="1482775B"/>
     <w:multiLevelType w:val="multilevel"/>
     <w:tmpl w:val="0EBA3C40"/>
@@ -2183,7 +2558,7 @@
       </w:pPr>
     </w:lvl>
   </w:abstractNum>
-  <w:abstractNum w:abstractNumId="16" w15:restartNumberingAfterBreak="0">
+  <w:abstractNum w:abstractNumId="17" w15:restartNumberingAfterBreak="0">
     <w:nsid w:val="157272BF"/>
     <w:multiLevelType w:val="multilevel"/>
     <w:tmpl w:val="0409001D"/>
@@ -2269,7 +2644,7 @@
       </w:pPr>
     </w:lvl>
   </w:abstractNum>
-  <w:abstractNum w:abstractNumId="17" w15:restartNumberingAfterBreak="0">
+  <w:abstractNum w:abstractNumId="18" w15:restartNumberingAfterBreak="0">
     <w:nsid w:val="1D087B05"/>
     <w:multiLevelType w:val="hybridMultilevel"/>
     <w:tmpl w:val="DE3C433E"/>
@@ -2285,7 +2660,7 @@
         <w:rFonts w:ascii="Wingdings" w:hAnsi="Wingdings" w:hint="default"/>
       </w:rPr>
     </w:lvl>
-    <w:lvl w:ilvl="1" w:tplc="04090003" w:tentative="1">
+    <w:lvl w:ilvl="1" w:tplc="04090003">
       <w:start w:val="1"/>
       <w:numFmt w:val="bullet"/>
       <w:lvlText w:val="o"/>
@@ -2382,7 +2757,7 @@
       </w:rPr>
     </w:lvl>
   </w:abstractNum>
-  <w:abstractNum w:abstractNumId="18" w15:restartNumberingAfterBreak="0">
+  <w:abstractNum w:abstractNumId="19" w15:restartNumberingAfterBreak="0">
     <w:nsid w:val="2E0821FC"/>
     <w:multiLevelType w:val="hybridMultilevel"/>
     <w:tmpl w:val="09BCF66A"/>
@@ -2495,7 +2870,7 @@
       </w:rPr>
     </w:lvl>
   </w:abstractNum>
-  <w:abstractNum w:abstractNumId="19" w15:restartNumberingAfterBreak="0">
+  <w:abstractNum w:abstractNumId="20" w15:restartNumberingAfterBreak="0">
     <w:nsid w:val="31001BFA"/>
     <w:multiLevelType w:val="hybridMultilevel"/>
     <w:tmpl w:val="87C632DE"/>
@@ -2608,7 +2983,7 @@
       </w:rPr>
     </w:lvl>
   </w:abstractNum>
-  <w:abstractNum w:abstractNumId="20" w15:restartNumberingAfterBreak="0">
+  <w:abstractNum w:abstractNumId="21" w15:restartNumberingAfterBreak="0">
     <w:nsid w:val="31680D57"/>
     <w:multiLevelType w:val="hybridMultilevel"/>
     <w:tmpl w:val="F71C9B6C"/>
@@ -2721,7 +3096,7 @@
       </w:rPr>
     </w:lvl>
   </w:abstractNum>
-  <w:abstractNum w:abstractNumId="21" w15:restartNumberingAfterBreak="0">
+  <w:abstractNum w:abstractNumId="22" w15:restartNumberingAfterBreak="0">
     <w:nsid w:val="3F9A3F7E"/>
     <w:multiLevelType w:val="multilevel"/>
     <w:tmpl w:val="04090023"/>
@@ -2808,7 +3183,7 @@
       </w:pPr>
     </w:lvl>
   </w:abstractNum>
-  <w:abstractNum w:abstractNumId="22" w15:restartNumberingAfterBreak="0">
+  <w:abstractNum w:abstractNumId="23" w15:restartNumberingAfterBreak="0">
     <w:nsid w:val="4986523D"/>
     <w:multiLevelType w:val="multilevel"/>
     <w:tmpl w:val="0409001D"/>
@@ -2894,7 +3269,7 @@
       </w:pPr>
     </w:lvl>
   </w:abstractNum>
-  <w:abstractNum w:abstractNumId="23" w15:restartNumberingAfterBreak="0">
+  <w:abstractNum w:abstractNumId="24" w15:restartNumberingAfterBreak="0">
     <w:nsid w:val="52BF421D"/>
     <w:multiLevelType w:val="hybridMultilevel"/>
     <w:tmpl w:val="2716FCE0"/>
@@ -3007,7 +3382,7 @@
       </w:rPr>
     </w:lvl>
   </w:abstractNum>
-  <w:abstractNum w:abstractNumId="24" w15:restartNumberingAfterBreak="0">
+  <w:abstractNum w:abstractNumId="25" w15:restartNumberingAfterBreak="0">
     <w:nsid w:val="5D567C4C"/>
     <w:multiLevelType w:val="hybridMultilevel"/>
     <w:tmpl w:val="6EDC7F8E"/>
@@ -3120,7 +3495,7 @@
       </w:rPr>
     </w:lvl>
   </w:abstractNum>
-  <w:abstractNum w:abstractNumId="25" w15:restartNumberingAfterBreak="0">
+  <w:abstractNum w:abstractNumId="26" w15:restartNumberingAfterBreak="0">
     <w:nsid w:val="70140C4A"/>
     <w:multiLevelType w:val="hybridMultilevel"/>
     <w:tmpl w:val="3F82DF3C"/>
@@ -3234,10 +3609,10 @@
     </w:lvl>
   </w:abstractNum>
   <w:num w:numId="1" w16cid:durableId="380443225">
-    <w:abstractNumId w:val="15"/>
+    <w:abstractNumId w:val="16"/>
   </w:num>
   <w:num w:numId="2" w16cid:durableId="1939677032">
-    <w:abstractNumId w:val="15"/>
+    <w:abstractNumId w:val="16"/>
     <w:lvlOverride w:ilvl="0">
       <w:startOverride w:val="1"/>
     </w:lvlOverride>
@@ -3267,46 +3642,46 @@
     </w:lvlOverride>
   </w:num>
   <w:num w:numId="3" w16cid:durableId="1097404025">
-    <w:abstractNumId w:val="15"/>
+    <w:abstractNumId w:val="16"/>
   </w:num>
   <w:num w:numId="4" w16cid:durableId="1114398831">
-    <w:abstractNumId w:val="15"/>
+    <w:abstractNumId w:val="16"/>
   </w:num>
   <w:num w:numId="5" w16cid:durableId="1798834258">
-    <w:abstractNumId w:val="15"/>
+    <w:abstractNumId w:val="16"/>
   </w:num>
   <w:num w:numId="6" w16cid:durableId="658073701">
-    <w:abstractNumId w:val="15"/>
+    <w:abstractNumId w:val="16"/>
   </w:num>
   <w:num w:numId="7" w16cid:durableId="1270966238">
-    <w:abstractNumId w:val="15"/>
+    <w:abstractNumId w:val="16"/>
   </w:num>
   <w:num w:numId="8" w16cid:durableId="1352537260">
-    <w:abstractNumId w:val="15"/>
+    <w:abstractNumId w:val="16"/>
   </w:num>
   <w:num w:numId="9" w16cid:durableId="462970611">
-    <w:abstractNumId w:val="15"/>
+    <w:abstractNumId w:val="16"/>
   </w:num>
   <w:num w:numId="10" w16cid:durableId="337460929">
-    <w:abstractNumId w:val="15"/>
+    <w:abstractNumId w:val="16"/>
   </w:num>
   <w:num w:numId="11" w16cid:durableId="483349786">
-    <w:abstractNumId w:val="15"/>
+    <w:abstractNumId w:val="16"/>
   </w:num>
   <w:num w:numId="12" w16cid:durableId="735670123">
-    <w:abstractNumId w:val="15"/>
+    <w:abstractNumId w:val="16"/>
   </w:num>
   <w:num w:numId="13" w16cid:durableId="1235898408">
-    <w:abstractNumId w:val="11"/>
+    <w:abstractNumId w:val="12"/>
   </w:num>
   <w:num w:numId="14" w16cid:durableId="428820020">
-    <w:abstractNumId w:val="22"/>
+    <w:abstractNumId w:val="23"/>
   </w:num>
   <w:num w:numId="15" w16cid:durableId="242572417">
-    <w:abstractNumId w:val="12"/>
+    <w:abstractNumId w:val="13"/>
   </w:num>
   <w:num w:numId="16" w16cid:durableId="975767157">
-    <w:abstractNumId w:val="13"/>
+    <w:abstractNumId w:val="14"/>
   </w:num>
   <w:num w:numId="17" w16cid:durableId="1590386243">
     <w:abstractNumId w:val="9"/>
@@ -3339,37 +3714,40 @@
     <w:abstractNumId w:val="0"/>
   </w:num>
   <w:num w:numId="27" w16cid:durableId="1234505091">
-    <w:abstractNumId w:val="14"/>
+    <w:abstractNumId w:val="15"/>
   </w:num>
   <w:num w:numId="28" w16cid:durableId="512114106">
-    <w:abstractNumId w:val="16"/>
+    <w:abstractNumId w:val="17"/>
   </w:num>
   <w:num w:numId="29" w16cid:durableId="799805665">
-    <w:abstractNumId w:val="21"/>
+    <w:abstractNumId w:val="22"/>
   </w:num>
   <w:num w:numId="30" w16cid:durableId="1357849543">
-    <w:abstractNumId w:val="23"/>
+    <w:abstractNumId w:val="24"/>
   </w:num>
   <w:num w:numId="31" w16cid:durableId="1443964079">
     <w:abstractNumId w:val="10"/>
   </w:num>
   <w:num w:numId="32" w16cid:durableId="1903983875">
+    <w:abstractNumId w:val="19"/>
+  </w:num>
+  <w:num w:numId="33" w16cid:durableId="793212129">
     <w:abstractNumId w:val="18"/>
   </w:num>
-  <w:num w:numId="33" w16cid:durableId="793212129">
-    <w:abstractNumId w:val="17"/>
-  </w:num>
   <w:num w:numId="34" w16cid:durableId="2081058757">
-    <w:abstractNumId w:val="19"/>
+    <w:abstractNumId w:val="20"/>
   </w:num>
   <w:num w:numId="35" w16cid:durableId="1806267721">
-    <w:abstractNumId w:val="20"/>
+    <w:abstractNumId w:val="21"/>
   </w:num>
   <w:num w:numId="36" w16cid:durableId="1981959301">
-    <w:abstractNumId w:val="24"/>
+    <w:abstractNumId w:val="25"/>
   </w:num>
   <w:num w:numId="37" w16cid:durableId="2120905915">
-    <w:abstractNumId w:val="25"/>
+    <w:abstractNumId w:val="26"/>
+  </w:num>
+  <w:num w:numId="38" w16cid:durableId="561133601">
+    <w:abstractNumId w:val="11"/>
   </w:num>
 </w:numbering>
 </file>
@@ -3984,6 +4362,7 @@
   <w:style w:type="character" w:default="1" w:styleId="DefaultParagraphFont">
     <w:name w:val="Default Paragraph Font"/>
     <w:uiPriority w:val="1"/>
+    <w:semiHidden/>
     <w:unhideWhenUsed/>
   </w:style>
   <w:style w:type="table" w:default="1" w:styleId="TableNormal">
@@ -5012,132 +5391,6 @@
 </file>
 
 <file path=customXml/item1.xml><?xml version="1.0" encoding="utf-8"?>
-<p:properties xmlns:p="http://schemas.microsoft.com/office/2006/metadata/properties" xmlns:xsi="http://www.w3.org/2001/XMLSchema-instance" xmlns:pc="http://schemas.microsoft.com/office/infopath/2007/PartnerControls">
-  <documentManagement>
-    <APDescription xmlns="4873beb7-5857-4685-be1f-d57550cc96cc" xsi:nil="true"/>
-    <AssetExpire xmlns="4873beb7-5857-4685-be1f-d57550cc96cc">2029-01-01T08:00:00+00:00</AssetExpire>
-    <CampaignTagsTaxHTField0 xmlns="4873beb7-5857-4685-be1f-d57550cc96cc">
-      <Terms xmlns="http://schemas.microsoft.com/office/infopath/2007/PartnerControls"/>
-    </CampaignTagsTaxHTField0>
-    <IntlLangReviewDate xmlns="4873beb7-5857-4685-be1f-d57550cc96cc" xsi:nil="true"/>
-    <TPFriendlyName xmlns="4873beb7-5857-4685-be1f-d57550cc96cc" xsi:nil="true"/>
-    <IntlLangReview xmlns="4873beb7-5857-4685-be1f-d57550cc96cc">false</IntlLangReview>
-    <LocLastLocAttemptVersionLookup xmlns="4873beb7-5857-4685-be1f-d57550cc96cc">856581</LocLastLocAttemptVersionLookup>
-    <PolicheckWords xmlns="4873beb7-5857-4685-be1f-d57550cc96cc" xsi:nil="true"/>
-    <SubmitterId xmlns="4873beb7-5857-4685-be1f-d57550cc96cc" xsi:nil="true"/>
-    <AcquiredFrom xmlns="4873beb7-5857-4685-be1f-d57550cc96cc">Internal MS</AcquiredFrom>
-    <EditorialStatus xmlns="4873beb7-5857-4685-be1f-d57550cc96cc">Complete</EditorialStatus>
-    <Markets xmlns="4873beb7-5857-4685-be1f-d57550cc96cc"/>
-    <OriginAsset xmlns="4873beb7-5857-4685-be1f-d57550cc96cc" xsi:nil="true"/>
-    <AssetStart xmlns="4873beb7-5857-4685-be1f-d57550cc96cc">2012-09-19T07:42:00+00:00</AssetStart>
-    <FriendlyTitle xmlns="4873beb7-5857-4685-be1f-d57550cc96cc" xsi:nil="true"/>
-    <MarketSpecific xmlns="4873beb7-5857-4685-be1f-d57550cc96cc">false</MarketSpecific>
-    <TPNamespace xmlns="4873beb7-5857-4685-be1f-d57550cc96cc" xsi:nil="true"/>
-    <PublishStatusLookup xmlns="4873beb7-5857-4685-be1f-d57550cc96cc">
-      <Value>1622610</Value>
-    </PublishStatusLookup>
-    <APAuthor xmlns="4873beb7-5857-4685-be1f-d57550cc96cc">
-      <UserInfo>
-        <DisplayName>REDMOND\v-aptall</DisplayName>
-        <AccountId>2566</AccountId>
-        <AccountType/>
-      </UserInfo>
-    </APAuthor>
-    <TPCommandLine xmlns="4873beb7-5857-4685-be1f-d57550cc96cc" xsi:nil="true"/>
-    <IntlLangReviewer xmlns="4873beb7-5857-4685-be1f-d57550cc96cc" xsi:nil="true"/>
-    <OpenTemplate xmlns="4873beb7-5857-4685-be1f-d57550cc96cc">true</OpenTemplate>
-    <CSXSubmissionDate xmlns="4873beb7-5857-4685-be1f-d57550cc96cc" xsi:nil="true"/>
-    <TaxCatchAll xmlns="4873beb7-5857-4685-be1f-d57550cc96cc"/>
-    <Manager xmlns="4873beb7-5857-4685-be1f-d57550cc96cc" xsi:nil="true"/>
-    <NumericId xmlns="4873beb7-5857-4685-be1f-d57550cc96cc" xsi:nil="true"/>
-    <ParentAssetId xmlns="4873beb7-5857-4685-be1f-d57550cc96cc" xsi:nil="true"/>
-    <OriginalSourceMarket xmlns="4873beb7-5857-4685-be1f-d57550cc96cc" xsi:nil="true"/>
-    <ApprovalStatus xmlns="4873beb7-5857-4685-be1f-d57550cc96cc">InProgress</ApprovalStatus>
-    <TPComponent xmlns="4873beb7-5857-4685-be1f-d57550cc96cc" xsi:nil="true"/>
-    <EditorialTags xmlns="4873beb7-5857-4685-be1f-d57550cc96cc" xsi:nil="true"/>
-    <TPExecutable xmlns="4873beb7-5857-4685-be1f-d57550cc96cc" xsi:nil="true"/>
-    <TPLaunchHelpLink xmlns="4873beb7-5857-4685-be1f-d57550cc96cc" xsi:nil="true"/>
-    <LocComments xmlns="4873beb7-5857-4685-be1f-d57550cc96cc" xsi:nil="true"/>
-    <LocRecommendedHandoff xmlns="4873beb7-5857-4685-be1f-d57550cc96cc" xsi:nil="true"/>
-    <SourceTitle xmlns="4873beb7-5857-4685-be1f-d57550cc96cc" xsi:nil="true"/>
-    <CSXUpdate xmlns="4873beb7-5857-4685-be1f-d57550cc96cc">false</CSXUpdate>
-    <IntlLocPriority xmlns="4873beb7-5857-4685-be1f-d57550cc96cc" xsi:nil="true"/>
-    <UAProjectedTotalWords xmlns="4873beb7-5857-4685-be1f-d57550cc96cc" xsi:nil="true"/>
-    <AssetType xmlns="4873beb7-5857-4685-be1f-d57550cc96cc">TP</AssetType>
-    <MachineTranslated xmlns="4873beb7-5857-4685-be1f-d57550cc96cc">false</MachineTranslated>
-    <OutputCachingOn xmlns="4873beb7-5857-4685-be1f-d57550cc96cc">false</OutputCachingOn>
-    <TemplateStatus xmlns="4873beb7-5857-4685-be1f-d57550cc96cc">Complete</TemplateStatus>
-    <IsSearchable xmlns="4873beb7-5857-4685-be1f-d57550cc96cc">true</IsSearchable>
-    <ContentItem xmlns="4873beb7-5857-4685-be1f-d57550cc96cc" xsi:nil="true"/>
-    <HandoffToMSDN xmlns="4873beb7-5857-4685-be1f-d57550cc96cc" xsi:nil="true"/>
-    <ShowIn xmlns="4873beb7-5857-4685-be1f-d57550cc96cc">Show everywhere</ShowIn>
-    <ThumbnailAssetId xmlns="4873beb7-5857-4685-be1f-d57550cc96cc" xsi:nil="true"/>
-    <UALocComments xmlns="4873beb7-5857-4685-be1f-d57550cc96cc" xsi:nil="true"/>
-    <UALocRecommendation xmlns="4873beb7-5857-4685-be1f-d57550cc96cc">Localize</UALocRecommendation>
-    <LastModifiedDateTime xmlns="4873beb7-5857-4685-be1f-d57550cc96cc" xsi:nil="true"/>
-    <LegacyData xmlns="4873beb7-5857-4685-be1f-d57550cc96cc" xsi:nil="true"/>
-    <LocManualTestRequired xmlns="4873beb7-5857-4685-be1f-d57550cc96cc">false</LocManualTestRequired>
-    <LocMarketGroupTiers2 xmlns="4873beb7-5857-4685-be1f-d57550cc96cc" xsi:nil="true"/>
-    <ClipArtFilename xmlns="4873beb7-5857-4685-be1f-d57550cc96cc" xsi:nil="true"/>
-    <TPApplication xmlns="4873beb7-5857-4685-be1f-d57550cc96cc" xsi:nil="true"/>
-    <CSXHash xmlns="4873beb7-5857-4685-be1f-d57550cc96cc" xsi:nil="true"/>
-    <DirectSourceMarket xmlns="4873beb7-5857-4685-be1f-d57550cc96cc" xsi:nil="true"/>
-    <PrimaryImageGen xmlns="4873beb7-5857-4685-be1f-d57550cc96cc">true</PrimaryImageGen>
-    <PlannedPubDate xmlns="4873beb7-5857-4685-be1f-d57550cc96cc" xsi:nil="true"/>
-    <CSXSubmissionMarket xmlns="4873beb7-5857-4685-be1f-d57550cc96cc" xsi:nil="true"/>
-    <Downloads xmlns="4873beb7-5857-4685-be1f-d57550cc96cc">0</Downloads>
-    <ArtSampleDocs xmlns="4873beb7-5857-4685-be1f-d57550cc96cc" xsi:nil="true"/>
-    <TrustLevel xmlns="4873beb7-5857-4685-be1f-d57550cc96cc">1 Microsoft Managed Content</TrustLevel>
-    <BlockPublish xmlns="4873beb7-5857-4685-be1f-d57550cc96cc">false</BlockPublish>
-    <TPLaunchHelpLinkType xmlns="4873beb7-5857-4685-be1f-d57550cc96cc">Template</TPLaunchHelpLinkType>
-    <LocalizationTagsTaxHTField0 xmlns="4873beb7-5857-4685-be1f-d57550cc96cc">
-      <Terms xmlns="http://schemas.microsoft.com/office/infopath/2007/PartnerControls"/>
-    </LocalizationTagsTaxHTField0>
-    <BusinessGroup xmlns="4873beb7-5857-4685-be1f-d57550cc96cc" xsi:nil="true"/>
-    <Providers xmlns="4873beb7-5857-4685-be1f-d57550cc96cc" xsi:nil="true"/>
-    <TemplateTemplateType xmlns="4873beb7-5857-4685-be1f-d57550cc96cc">Word Document Template</TemplateTemplateType>
-    <TimesCloned xmlns="4873beb7-5857-4685-be1f-d57550cc96cc" xsi:nil="true"/>
-    <TPAppVersion xmlns="4873beb7-5857-4685-be1f-d57550cc96cc" xsi:nil="true"/>
-    <VoteCount xmlns="4873beb7-5857-4685-be1f-d57550cc96cc" xsi:nil="true"/>
-    <AverageRating xmlns="4873beb7-5857-4685-be1f-d57550cc96cc" xsi:nil="true"/>
-    <FeatureTagsTaxHTField0 xmlns="4873beb7-5857-4685-be1f-d57550cc96cc">
-      <Terms xmlns="http://schemas.microsoft.com/office/infopath/2007/PartnerControls"/>
-    </FeatureTagsTaxHTField0>
-    <Provider xmlns="4873beb7-5857-4685-be1f-d57550cc96cc" xsi:nil="true"/>
-    <UACurrentWords xmlns="4873beb7-5857-4685-be1f-d57550cc96cc" xsi:nil="true"/>
-    <AssetId xmlns="4873beb7-5857-4685-be1f-d57550cc96cc">TP103457714</AssetId>
-    <TPClientViewer xmlns="4873beb7-5857-4685-be1f-d57550cc96cc" xsi:nil="true"/>
-    <DSATActionTaken xmlns="4873beb7-5857-4685-be1f-d57550cc96cc" xsi:nil="true"/>
-    <APEditor xmlns="4873beb7-5857-4685-be1f-d57550cc96cc">
-      <UserInfo>
-        <DisplayName/>
-        <AccountId xsi:nil="true"/>
-        <AccountType/>
-      </UserInfo>
-    </APEditor>
-    <TPInstallLocation xmlns="4873beb7-5857-4685-be1f-d57550cc96cc" xsi:nil="true"/>
-    <OOCacheId xmlns="4873beb7-5857-4685-be1f-d57550cc96cc" xsi:nil="true"/>
-    <IsDeleted xmlns="4873beb7-5857-4685-be1f-d57550cc96cc">false</IsDeleted>
-    <PublishTargets xmlns="4873beb7-5857-4685-be1f-d57550cc96cc">OfficeOnlineVNext</PublishTargets>
-    <ApprovalLog xmlns="4873beb7-5857-4685-be1f-d57550cc96cc" xsi:nil="true"/>
-    <BugNumber xmlns="4873beb7-5857-4685-be1f-d57550cc96cc" xsi:nil="true"/>
-    <CrawlForDependencies xmlns="4873beb7-5857-4685-be1f-d57550cc96cc">false</CrawlForDependencies>
-    <InternalTagsTaxHTField0 xmlns="4873beb7-5857-4685-be1f-d57550cc96cc">
-      <Terms xmlns="http://schemas.microsoft.com/office/infopath/2007/PartnerControls"/>
-    </InternalTagsTaxHTField0>
-    <LastHandOff xmlns="4873beb7-5857-4685-be1f-d57550cc96cc" xsi:nil="true"/>
-    <Milestone xmlns="4873beb7-5857-4685-be1f-d57550cc96cc" xsi:nil="true"/>
-    <OriginalRelease xmlns="4873beb7-5857-4685-be1f-d57550cc96cc">15</OriginalRelease>
-    <RecommendationsModifier xmlns="4873beb7-5857-4685-be1f-d57550cc96cc" xsi:nil="true"/>
-    <ScenarioTagsTaxHTField0 xmlns="4873beb7-5857-4685-be1f-d57550cc96cc">
-      <Terms xmlns="http://schemas.microsoft.com/office/infopath/2007/PartnerControls"/>
-    </ScenarioTagsTaxHTField0>
-    <UANotes xmlns="4873beb7-5857-4685-be1f-d57550cc96cc" xsi:nil="true"/>
-  </documentManagement>
-</p:properties>
-</file>
-
-<file path=customXml/item2.xml><?xml version="1.0" encoding="utf-8"?>
 <ct:contentTypeSchema xmlns:ct="http://schemas.microsoft.com/office/2006/metadata/contentType" xmlns:ma="http://schemas.microsoft.com/office/2006/metadata/properties/metaAttributes" ct:_="" ma:_="" ma:contentTypeName="TemplateFile" ma:contentTypeID="0x0101006EDDDB5EE6D98C44930B742096920B300400F5B6D36B3EF94B4E9A635CDF2A18F5B8" ma:contentTypeVersion="72" ma:contentTypeDescription="Create a new document." ma:contentTypeScope="" ma:versionID="a23e56308344d904b51738559c3d67c9">
   <xsd:schema xmlns:xsd="http://www.w3.org/2001/XMLSchema" xmlns:xs="http://www.w3.org/2001/XMLSchema" xmlns:p="http://schemas.microsoft.com/office/2006/metadata/properties" xmlns:ns2="4873beb7-5857-4685-be1f-d57550cc96cc" targetNamespace="http://schemas.microsoft.com/office/2006/metadata/properties" ma:root="true" ma:fieldsID="cd0908cc4600e77bf5da051303e00c8d" ns2:_="">
     <xsd:import namespace="4873beb7-5857-4685-be1f-d57550cc96cc"/>
@@ -6177,6 +6430,132 @@
 </ct:contentTypeSchema>
 </file>
 
+<file path=customXml/item2.xml><?xml version="1.0" encoding="utf-8"?>
+<p:properties xmlns:p="http://schemas.microsoft.com/office/2006/metadata/properties" xmlns:xsi="http://www.w3.org/2001/XMLSchema-instance" xmlns:pc="http://schemas.microsoft.com/office/infopath/2007/PartnerControls">
+  <documentManagement>
+    <APDescription xmlns="4873beb7-5857-4685-be1f-d57550cc96cc" xsi:nil="true"/>
+    <AssetExpire xmlns="4873beb7-5857-4685-be1f-d57550cc96cc">2029-01-01T08:00:00+00:00</AssetExpire>
+    <CampaignTagsTaxHTField0 xmlns="4873beb7-5857-4685-be1f-d57550cc96cc">
+      <Terms xmlns="http://schemas.microsoft.com/office/infopath/2007/PartnerControls"/>
+    </CampaignTagsTaxHTField0>
+    <IntlLangReviewDate xmlns="4873beb7-5857-4685-be1f-d57550cc96cc" xsi:nil="true"/>
+    <TPFriendlyName xmlns="4873beb7-5857-4685-be1f-d57550cc96cc" xsi:nil="true"/>
+    <IntlLangReview xmlns="4873beb7-5857-4685-be1f-d57550cc96cc">false</IntlLangReview>
+    <LocLastLocAttemptVersionLookup xmlns="4873beb7-5857-4685-be1f-d57550cc96cc">856581</LocLastLocAttemptVersionLookup>
+    <PolicheckWords xmlns="4873beb7-5857-4685-be1f-d57550cc96cc" xsi:nil="true"/>
+    <SubmitterId xmlns="4873beb7-5857-4685-be1f-d57550cc96cc" xsi:nil="true"/>
+    <AcquiredFrom xmlns="4873beb7-5857-4685-be1f-d57550cc96cc">Internal MS</AcquiredFrom>
+    <EditorialStatus xmlns="4873beb7-5857-4685-be1f-d57550cc96cc">Complete</EditorialStatus>
+    <Markets xmlns="4873beb7-5857-4685-be1f-d57550cc96cc"/>
+    <OriginAsset xmlns="4873beb7-5857-4685-be1f-d57550cc96cc" xsi:nil="true"/>
+    <AssetStart xmlns="4873beb7-5857-4685-be1f-d57550cc96cc">2012-09-19T07:42:00+00:00</AssetStart>
+    <FriendlyTitle xmlns="4873beb7-5857-4685-be1f-d57550cc96cc" xsi:nil="true"/>
+    <MarketSpecific xmlns="4873beb7-5857-4685-be1f-d57550cc96cc">false</MarketSpecific>
+    <TPNamespace xmlns="4873beb7-5857-4685-be1f-d57550cc96cc" xsi:nil="true"/>
+    <PublishStatusLookup xmlns="4873beb7-5857-4685-be1f-d57550cc96cc">
+      <Value>1622610</Value>
+    </PublishStatusLookup>
+    <APAuthor xmlns="4873beb7-5857-4685-be1f-d57550cc96cc">
+      <UserInfo>
+        <DisplayName>REDMOND\v-aptall</DisplayName>
+        <AccountId>2566</AccountId>
+        <AccountType/>
+      </UserInfo>
+    </APAuthor>
+    <TPCommandLine xmlns="4873beb7-5857-4685-be1f-d57550cc96cc" xsi:nil="true"/>
+    <IntlLangReviewer xmlns="4873beb7-5857-4685-be1f-d57550cc96cc" xsi:nil="true"/>
+    <OpenTemplate xmlns="4873beb7-5857-4685-be1f-d57550cc96cc">true</OpenTemplate>
+    <CSXSubmissionDate xmlns="4873beb7-5857-4685-be1f-d57550cc96cc" xsi:nil="true"/>
+    <TaxCatchAll xmlns="4873beb7-5857-4685-be1f-d57550cc96cc"/>
+    <Manager xmlns="4873beb7-5857-4685-be1f-d57550cc96cc" xsi:nil="true"/>
+    <NumericId xmlns="4873beb7-5857-4685-be1f-d57550cc96cc" xsi:nil="true"/>
+    <ParentAssetId xmlns="4873beb7-5857-4685-be1f-d57550cc96cc" xsi:nil="true"/>
+    <OriginalSourceMarket xmlns="4873beb7-5857-4685-be1f-d57550cc96cc" xsi:nil="true"/>
+    <ApprovalStatus xmlns="4873beb7-5857-4685-be1f-d57550cc96cc">InProgress</ApprovalStatus>
+    <TPComponent xmlns="4873beb7-5857-4685-be1f-d57550cc96cc" xsi:nil="true"/>
+    <EditorialTags xmlns="4873beb7-5857-4685-be1f-d57550cc96cc" xsi:nil="true"/>
+    <TPExecutable xmlns="4873beb7-5857-4685-be1f-d57550cc96cc" xsi:nil="true"/>
+    <TPLaunchHelpLink xmlns="4873beb7-5857-4685-be1f-d57550cc96cc" xsi:nil="true"/>
+    <LocComments xmlns="4873beb7-5857-4685-be1f-d57550cc96cc" xsi:nil="true"/>
+    <LocRecommendedHandoff xmlns="4873beb7-5857-4685-be1f-d57550cc96cc" xsi:nil="true"/>
+    <SourceTitle xmlns="4873beb7-5857-4685-be1f-d57550cc96cc" xsi:nil="true"/>
+    <CSXUpdate xmlns="4873beb7-5857-4685-be1f-d57550cc96cc">false</CSXUpdate>
+    <IntlLocPriority xmlns="4873beb7-5857-4685-be1f-d57550cc96cc" xsi:nil="true"/>
+    <UAProjectedTotalWords xmlns="4873beb7-5857-4685-be1f-d57550cc96cc" xsi:nil="true"/>
+    <AssetType xmlns="4873beb7-5857-4685-be1f-d57550cc96cc">TP</AssetType>
+    <MachineTranslated xmlns="4873beb7-5857-4685-be1f-d57550cc96cc">false</MachineTranslated>
+    <OutputCachingOn xmlns="4873beb7-5857-4685-be1f-d57550cc96cc">false</OutputCachingOn>
+    <TemplateStatus xmlns="4873beb7-5857-4685-be1f-d57550cc96cc">Complete</TemplateStatus>
+    <IsSearchable xmlns="4873beb7-5857-4685-be1f-d57550cc96cc">true</IsSearchable>
+    <ContentItem xmlns="4873beb7-5857-4685-be1f-d57550cc96cc" xsi:nil="true"/>
+    <HandoffToMSDN xmlns="4873beb7-5857-4685-be1f-d57550cc96cc" xsi:nil="true"/>
+    <ShowIn xmlns="4873beb7-5857-4685-be1f-d57550cc96cc">Show everywhere</ShowIn>
+    <ThumbnailAssetId xmlns="4873beb7-5857-4685-be1f-d57550cc96cc" xsi:nil="true"/>
+    <UALocComments xmlns="4873beb7-5857-4685-be1f-d57550cc96cc" xsi:nil="true"/>
+    <UALocRecommendation xmlns="4873beb7-5857-4685-be1f-d57550cc96cc">Localize</UALocRecommendation>
+    <LastModifiedDateTime xmlns="4873beb7-5857-4685-be1f-d57550cc96cc" xsi:nil="true"/>
+    <LegacyData xmlns="4873beb7-5857-4685-be1f-d57550cc96cc" xsi:nil="true"/>
+    <LocManualTestRequired xmlns="4873beb7-5857-4685-be1f-d57550cc96cc">false</LocManualTestRequired>
+    <LocMarketGroupTiers2 xmlns="4873beb7-5857-4685-be1f-d57550cc96cc" xsi:nil="true"/>
+    <ClipArtFilename xmlns="4873beb7-5857-4685-be1f-d57550cc96cc" xsi:nil="true"/>
+    <TPApplication xmlns="4873beb7-5857-4685-be1f-d57550cc96cc" xsi:nil="true"/>
+    <CSXHash xmlns="4873beb7-5857-4685-be1f-d57550cc96cc" xsi:nil="true"/>
+    <DirectSourceMarket xmlns="4873beb7-5857-4685-be1f-d57550cc96cc" xsi:nil="true"/>
+    <PrimaryImageGen xmlns="4873beb7-5857-4685-be1f-d57550cc96cc">true</PrimaryImageGen>
+    <PlannedPubDate xmlns="4873beb7-5857-4685-be1f-d57550cc96cc" xsi:nil="true"/>
+    <CSXSubmissionMarket xmlns="4873beb7-5857-4685-be1f-d57550cc96cc" xsi:nil="true"/>
+    <Downloads xmlns="4873beb7-5857-4685-be1f-d57550cc96cc">0</Downloads>
+    <ArtSampleDocs xmlns="4873beb7-5857-4685-be1f-d57550cc96cc" xsi:nil="true"/>
+    <TrustLevel xmlns="4873beb7-5857-4685-be1f-d57550cc96cc">1 Microsoft Managed Content</TrustLevel>
+    <BlockPublish xmlns="4873beb7-5857-4685-be1f-d57550cc96cc">false</BlockPublish>
+    <TPLaunchHelpLinkType xmlns="4873beb7-5857-4685-be1f-d57550cc96cc">Template</TPLaunchHelpLinkType>
+    <LocalizationTagsTaxHTField0 xmlns="4873beb7-5857-4685-be1f-d57550cc96cc">
+      <Terms xmlns="http://schemas.microsoft.com/office/infopath/2007/PartnerControls"/>
+    </LocalizationTagsTaxHTField0>
+    <BusinessGroup xmlns="4873beb7-5857-4685-be1f-d57550cc96cc" xsi:nil="true"/>
+    <Providers xmlns="4873beb7-5857-4685-be1f-d57550cc96cc" xsi:nil="true"/>
+    <TemplateTemplateType xmlns="4873beb7-5857-4685-be1f-d57550cc96cc">Word Document Template</TemplateTemplateType>
+    <TimesCloned xmlns="4873beb7-5857-4685-be1f-d57550cc96cc" xsi:nil="true"/>
+    <TPAppVersion xmlns="4873beb7-5857-4685-be1f-d57550cc96cc" xsi:nil="true"/>
+    <VoteCount xmlns="4873beb7-5857-4685-be1f-d57550cc96cc" xsi:nil="true"/>
+    <AverageRating xmlns="4873beb7-5857-4685-be1f-d57550cc96cc" xsi:nil="true"/>
+    <FeatureTagsTaxHTField0 xmlns="4873beb7-5857-4685-be1f-d57550cc96cc">
+      <Terms xmlns="http://schemas.microsoft.com/office/infopath/2007/PartnerControls"/>
+    </FeatureTagsTaxHTField0>
+    <Provider xmlns="4873beb7-5857-4685-be1f-d57550cc96cc" xsi:nil="true"/>
+    <UACurrentWords xmlns="4873beb7-5857-4685-be1f-d57550cc96cc" xsi:nil="true"/>
+    <AssetId xmlns="4873beb7-5857-4685-be1f-d57550cc96cc">TP103457714</AssetId>
+    <TPClientViewer xmlns="4873beb7-5857-4685-be1f-d57550cc96cc" xsi:nil="true"/>
+    <DSATActionTaken xmlns="4873beb7-5857-4685-be1f-d57550cc96cc" xsi:nil="true"/>
+    <APEditor xmlns="4873beb7-5857-4685-be1f-d57550cc96cc">
+      <UserInfo>
+        <DisplayName/>
+        <AccountId xsi:nil="true"/>
+        <AccountType/>
+      </UserInfo>
+    </APEditor>
+    <TPInstallLocation xmlns="4873beb7-5857-4685-be1f-d57550cc96cc" xsi:nil="true"/>
+    <OOCacheId xmlns="4873beb7-5857-4685-be1f-d57550cc96cc" xsi:nil="true"/>
+    <IsDeleted xmlns="4873beb7-5857-4685-be1f-d57550cc96cc">false</IsDeleted>
+    <PublishTargets xmlns="4873beb7-5857-4685-be1f-d57550cc96cc">OfficeOnlineVNext</PublishTargets>
+    <ApprovalLog xmlns="4873beb7-5857-4685-be1f-d57550cc96cc" xsi:nil="true"/>
+    <BugNumber xmlns="4873beb7-5857-4685-be1f-d57550cc96cc" xsi:nil="true"/>
+    <CrawlForDependencies xmlns="4873beb7-5857-4685-be1f-d57550cc96cc">false</CrawlForDependencies>
+    <InternalTagsTaxHTField0 xmlns="4873beb7-5857-4685-be1f-d57550cc96cc">
+      <Terms xmlns="http://schemas.microsoft.com/office/infopath/2007/PartnerControls"/>
+    </InternalTagsTaxHTField0>
+    <LastHandOff xmlns="4873beb7-5857-4685-be1f-d57550cc96cc" xsi:nil="true"/>
+    <Milestone xmlns="4873beb7-5857-4685-be1f-d57550cc96cc" xsi:nil="true"/>
+    <OriginalRelease xmlns="4873beb7-5857-4685-be1f-d57550cc96cc">15</OriginalRelease>
+    <RecommendationsModifier xmlns="4873beb7-5857-4685-be1f-d57550cc96cc" xsi:nil="true"/>
+    <ScenarioTagsTaxHTField0 xmlns="4873beb7-5857-4685-be1f-d57550cc96cc">
+      <Terms xmlns="http://schemas.microsoft.com/office/infopath/2007/PartnerControls"/>
+    </ScenarioTagsTaxHTField0>
+    <UANotes xmlns="4873beb7-5857-4685-be1f-d57550cc96cc" xsi:nil="true"/>
+  </documentManagement>
+</p:properties>
+</file>
+
 <file path=customXml/item3.xml><?xml version="1.0" encoding="utf-8"?>
 <?mso-contentType ?>
 <FormTemplates xmlns="http://schemas.microsoft.com/sharepoint/v3/contenttype/forms">
@@ -6187,16 +6566,6 @@
 </file>
 
 <file path=customXml/itemProps1.xml><?xml version="1.0" encoding="utf-8"?>
-<ds:datastoreItem xmlns:ds="http://schemas.openxmlformats.org/officeDocument/2006/customXml" ds:itemID="{63671810-3EF7-4C8E-BCBA-248ABE2BAB39}">
-  <ds:schemaRefs>
-    <ds:schemaRef ds:uri="http://schemas.microsoft.com/office/2006/metadata/properties"/>
-    <ds:schemaRef ds:uri="http://schemas.microsoft.com/office/infopath/2007/PartnerControls"/>
-    <ds:schemaRef ds:uri="4873beb7-5857-4685-be1f-d57550cc96cc"/>
-  </ds:schemaRefs>
-</ds:datastoreItem>
-</file>
-
-<file path=customXml/itemProps2.xml><?xml version="1.0" encoding="utf-8"?>
 <ds:datastoreItem xmlns:ds="http://schemas.openxmlformats.org/officeDocument/2006/customXml" ds:itemID="{9332E30D-EFB4-40E8-AB8F-C2E02C2E75EB}">
   <ds:schemaRefs>
     <ds:schemaRef ds:uri="http://schemas.microsoft.com/office/2006/metadata/contentType"/>
@@ -6214,6 +6583,16 @@
 </ds:datastoreItem>
 </file>
 
+<file path=customXml/itemProps2.xml><?xml version="1.0" encoding="utf-8"?>
+<ds:datastoreItem xmlns:ds="http://schemas.openxmlformats.org/officeDocument/2006/customXml" ds:itemID="{63671810-3EF7-4C8E-BCBA-248ABE2BAB39}">
+  <ds:schemaRefs>
+    <ds:schemaRef ds:uri="http://schemas.microsoft.com/office/2006/metadata/properties"/>
+    <ds:schemaRef ds:uri="http://schemas.microsoft.com/office/infopath/2007/PartnerControls"/>
+    <ds:schemaRef ds:uri="4873beb7-5857-4685-be1f-d57550cc96cc"/>
+  </ds:schemaRefs>
+</ds:datastoreItem>
+</file>
+
 <file path=customXml/itemProps3.xml><?xml version="1.0" encoding="utf-8"?>
 <ds:datastoreItem xmlns:ds="http://schemas.openxmlformats.org/officeDocument/2006/customXml" ds:itemID="{499EA1EC-B023-4266-9865-E1EDA122A8C9}">
   <ds:schemaRefs>

</xml_diff>